<commit_message>
added ray trace to proj
</commit_message>
<xml_diff>
--- a/Downloads/CoverLetter.docx
+++ b/Downloads/CoverLetter.docx
@@ -5,7 +5,6 @@
     <w:p>
       <w:pPr>
         <w:spacing w:after="0" w:line="240" w:lineRule="auto"/>
-        <w:ind w:left="3721" w:firstLine="0"/>
         <w:jc w:val="both"/>
         <w:rPr>
           <w:b/>
@@ -15,6 +14,12 @@
         <w:rPr>
           <w:b/>
         </w:rPr>
+        <w:t xml:space="preserve">                                                               </w:t>
+      </w:r>
+      <w:r>
+        <w:rPr>
+          <w:b/>
+        </w:rPr>
         <w:t xml:space="preserve">Kyle </w:t>
       </w:r>
       <w:proofErr w:type="spellStart"/>
@@ -36,9 +41,23 @@
         <w:rPr>
           <w:b/>
         </w:rPr>
+        <w:t xml:space="preserve"> </w:t>
+      </w:r>
+      <w:bookmarkStart w:id="1" w:name="_GoBack"/>
+      <w:bookmarkEnd w:id="1"/>
+      <w:r>
+        <w:rPr>
+          <w:b/>
+        </w:rPr>
         <w:t>850 S River Dr # 1091, Tempe, Az, 85728</w:t>
       </w:r>
       <w:bookmarkEnd w:id="0"/>
+      <w:r>
+        <w:rPr>
+          <w:b/>
+        </w:rPr>
+        <w:t>1</w:t>
+      </w:r>
     </w:p>
     <w:p>
       <w:pPr>
@@ -49,7 +68,6 @@
       <w:r>
         <w:t xml:space="preserve"> </w:t>
       </w:r>
-      <w:proofErr w:type="gramStart"/>
       <w:r>
         <w:rPr>
           <w:color w:val="0000FF"/>
@@ -61,14 +79,7 @@
         <w:rPr>
           <w:b/>
         </w:rPr>
-        <w:t xml:space="preserve">  |</w:t>
-      </w:r>
-      <w:proofErr w:type="gramEnd"/>
-      <w:r>
-        <w:rPr>
-          <w:b/>
-        </w:rPr>
-        <w:t xml:space="preserve">  (</w:t>
+        <w:t xml:space="preserve">  |  (</w:t>
       </w:r>
       <w:r>
         <w:rPr>
@@ -81,6 +92,17 @@
       <w:r>
         <w:t xml:space="preserve">  </w:t>
       </w:r>
+      <w:r>
+        <w:t xml:space="preserve">| </w:t>
+      </w:r>
+      <w:hyperlink r:id="rId4" w:history="1">
+        <w:r>
+          <w:rPr>
+            <w:rStyle w:val="Hyperlink"/>
+          </w:rPr>
+          <w:t>ksolohawk.com</w:t>
+        </w:r>
+      </w:hyperlink>
     </w:p>
     <w:p>
       <w:pPr>
@@ -95,8 +117,13 @@
         <w:ind w:left="3721" w:firstLine="0"/>
         <w:jc w:val="both"/>
       </w:pPr>
-      <w:bookmarkStart w:id="1" w:name="_GoBack"/>
-      <w:bookmarkEnd w:id="1"/>
+    </w:p>
+    <w:p>
+      <w:pPr>
+        <w:spacing w:after="0" w:line="240" w:lineRule="auto"/>
+        <w:ind w:left="3721" w:firstLine="0"/>
+        <w:jc w:val="both"/>
+      </w:pPr>
     </w:p>
     <w:p>
       <w:pPr>
@@ -120,22 +147,7 @@
         <w:ind w:left="-5"/>
       </w:pPr>
       <w:r>
-        <w:t xml:space="preserve">I am interested in work </w:t>
-      </w:r>
-      <w:r>
-        <w:t>related to optical engineering and software engineering</w:t>
-      </w:r>
-      <w:r>
-        <w:t>.   I have a background in applied math, optical system analysis, and programming</w:t>
-      </w:r>
-      <w:r>
-        <w:t xml:space="preserve">.  After graduating from the University of Arizona, I used my programming </w:t>
-      </w:r>
-      <w:r>
-        <w:t>and analysis skills in the engineering industr</w:t>
-      </w:r>
-      <w:r>
-        <w:t xml:space="preserve">y at a small start-up company (Airy Optics Inc.) that wrote specialized ray tracing software. </w:t>
+        <w:t xml:space="preserve">I am interested in work related to optical engineering and software engineering.   I have a background in applied math, optical system analysis, and programming.  After graduating from the University of Arizona, I used my programming and analysis skills in the engineering industry at a small start-up company (Airy Optics Inc.) that wrote specialized ray tracing software. </w:t>
       </w:r>
     </w:p>
     <w:p>
@@ -152,10 +164,7 @@
         <w:ind w:left="-5"/>
       </w:pPr>
       <w:r>
-        <w:t>My greatest strength as an engineer is my understanding of the basics.  I emphasized studying core mathematical, physical, and optical principles in college, a</w:t>
-      </w:r>
-      <w:r>
-        <w:t xml:space="preserve">nd as a professional I am successful because I can apply my knowledge of the basics to complicated situations.   This allows me to understand the systems and problems I am working on at a fundamental level. </w:t>
+        <w:t xml:space="preserve">My greatest strength as an engineer is my understanding of the basics.  I emphasized studying core mathematical, physical, and optical principles in college, and as a professional I am successful because I can apply my knowledge of the basics to complicated situations.   This allows me to understand the systems and problems I am working on at a fundamental level. </w:t>
       </w:r>
     </w:p>
     <w:p>
@@ -172,10 +181,7 @@
         <w:ind w:left="-5"/>
       </w:pPr>
       <w:r>
-        <w:t>My key skills, which include scripting softwa</w:t>
-      </w:r>
-      <w:r>
-        <w:t>re, experience with optical design programs like, Polaris-M (Airy Optics Inc.) and Optic Studio (</w:t>
+        <w:t>My key skills, which include scripting software, experience with optical design programs like, Polaris-M (Airy Optics Inc.) and Optic Studio (</w:t>
       </w:r>
       <w:proofErr w:type="spellStart"/>
       <w:r>
@@ -200,13 +206,7 @@
         <w:ind w:left="-5"/>
       </w:pPr>
       <w:r>
-        <w:t xml:space="preserve">I believe that I could make significant contributions to the ASML </w:t>
-      </w:r>
-      <w:r>
-        <w:t>team.  I look forw</w:t>
-      </w:r>
-      <w:r>
-        <w:t xml:space="preserve">ard to talking more in depth about any available positions and how my qualifications will match up with the company’s goals and interests. </w:t>
+        <w:t xml:space="preserve">I believe that I could make significant contributions to the ASML team.  I look forward to talking more in depth about any available positions and how my qualifications will match up with the company’s goals and interests. </w:t>
       </w:r>
     </w:p>
     <w:p>
@@ -249,7 +249,7 @@
       </w:pPr>
     </w:pPrDefault>
   </w:docDefaults>
-  <w:latentStyles w:defLockedState="0" w:defUIPriority="99" w:defSemiHidden="0" w:defUnhideWhenUsed="0" w:defQFormat="0" w:count="375">
+  <w:latentStyles w:defLockedState="0" w:defUIPriority="99" w:defSemiHidden="0" w:defUnhideWhenUsed="0" w:defQFormat="0" w:count="376">
     <w:lsdException w:name="Normal" w:uiPriority="0" w:qFormat="1"/>
     <w:lsdException w:name="heading 1" w:uiPriority="9" w:qFormat="1"/>
     <w:lsdException w:name="heading 2" w:semiHidden="1" w:uiPriority="9" w:unhideWhenUsed="1" w:qFormat="1"/>
@@ -355,7 +355,6 @@
     <w:lsdException w:name="HTML Sample" w:semiHidden="1" w:unhideWhenUsed="1"/>
     <w:lsdException w:name="HTML Typewriter" w:semiHidden="1" w:unhideWhenUsed="1"/>
     <w:lsdException w:name="HTML Variable" w:semiHidden="1" w:unhideWhenUsed="1"/>
-    <w:lsdException w:name="Normal Table" w:semiHidden="1" w:unhideWhenUsed="1"/>
     <w:lsdException w:name="annotation subject" w:semiHidden="1" w:unhideWhenUsed="1"/>
     <w:lsdException w:name="No List" w:semiHidden="1" w:unhideWhenUsed="1"/>
     <w:lsdException w:name="Outline List 1" w:semiHidden="1" w:unhideWhenUsed="1"/>
@@ -402,10 +401,8 @@
     <w:lsdException w:name="Table Subtle 2" w:semiHidden="1" w:unhideWhenUsed="1"/>
     <w:lsdException w:name="Table Web 1" w:semiHidden="1" w:unhideWhenUsed="1"/>
     <w:lsdException w:name="Table Web 2" w:semiHidden="1" w:unhideWhenUsed="1"/>
-    <w:lsdException w:name="Table Web 3" w:semiHidden="1" w:unhideWhenUsed="1"/>
     <w:lsdException w:name="Balloon Text" w:semiHidden="1" w:unhideWhenUsed="1"/>
     <w:lsdException w:name="Table Grid" w:uiPriority="39"/>
-    <w:lsdException w:name="Table Theme" w:semiHidden="1" w:unhideWhenUsed="1"/>
     <w:lsdException w:name="Placeholder Text" w:semiHidden="1"/>
     <w:lsdException w:name="No Spacing" w:uiPriority="1" w:qFormat="1"/>
     <w:lsdException w:name="Light Shading" w:uiPriority="60"/>
@@ -625,6 +622,7 @@
     <w:lsdException w:name="Smart Hyperlink" w:semiHidden="1" w:unhideWhenUsed="1"/>
     <w:lsdException w:name="Hashtag" w:semiHidden="1" w:unhideWhenUsed="1"/>
     <w:lsdException w:name="Unresolved Mention" w:semiHidden="1" w:unhideWhenUsed="1"/>
+    <w:lsdException w:name="Smart Link" w:semiHidden="1" w:unhideWhenUsed="1"/>
   </w:latentStyles>
   <w:style w:type="paragraph" w:default="1" w:styleId="Normal">
     <w:name w:val="Normal"/>
@@ -665,6 +663,18 @@
     <w:uiPriority w:val="99"/>
     <w:semiHidden/>
     <w:unhideWhenUsed/>
+  </w:style>
+  <w:style w:type="character" w:styleId="Hyperlink">
+    <w:name w:val="Hyperlink"/>
+    <w:basedOn w:val="DefaultParagraphFont"/>
+    <w:uiPriority w:val="99"/>
+    <w:semiHidden/>
+    <w:unhideWhenUsed/>
+    <w:rsid w:val="00F55AE1"/>
+    <w:rPr>
+      <w:color w:val="0563C1" w:themeColor="hyperlink"/>
+      <w:u w:val="single"/>
+    </w:rPr>
   </w:style>
 </w:styles>
 </file>

</xml_diff>